<commit_message>
modificacion del archivo word con las capturas de pantalla
</commit_message>
<xml_diff>
--- a/docs/doc.docx
+++ b/docs/doc.docx
@@ -2,6 +2,103 @@
 <file path=word/document.xml><?xml version="1.0" encoding="utf-8"?>
 <w:document xmlns:wpc="http://schemas.microsoft.com/office/word/2010/wordprocessingCanvas" xmlns:mc="http://schemas.openxmlformats.org/markup-compatibility/2006" xmlns:o="urn:schemas-microsoft-com:office:office" xmlns:r="http://schemas.openxmlformats.org/officeDocument/2006/relationships" xmlns:m="http://schemas.openxmlformats.org/officeDocument/2006/math" xmlns:v="urn:schemas-microsoft-com:vml" xmlns:wp14="http://schemas.microsoft.com/office/word/2010/wordprocessingDrawing" xmlns:wp="http://schemas.openxmlformats.org/drawingml/2006/wordprocessingDrawing" xmlns:w10="urn:schemas-microsoft-com:office:word" xmlns:w="http://schemas.openxmlformats.org/wordprocessingml/2006/main" xmlns:w14="http://schemas.microsoft.com/office/word/2010/wordml" xmlns:wpg="http://schemas.microsoft.com/office/word/2010/wordprocessingGroup" xmlns:wpi="http://schemas.microsoft.com/office/word/2010/wordprocessingInk" xmlns:wne="http://schemas.microsoft.com/office/word/2006/wordml" xmlns:wps="http://schemas.microsoft.com/office/word/2010/wordprocessingShape" mc:Ignorable="w14 wp14">
   <w:body>
+    <w:p>
+      <w:pPr>
+        <w:jc w:val="center"/>
+      </w:pPr>
+      <w:r>
+        <w:rPr>
+          <w:noProof/>
+          <w:lang w:eastAsia="es-AR"/>
+        </w:rPr>
+        <w:drawing>
+          <wp:inline distT="0" distB="0" distL="0" distR="0" wp14:anchorId="012BB755" wp14:editId="74EFCD85">
+            <wp:extent cx="2209800" cy="3209925"/>
+            <wp:effectExtent l="0" t="0" r="0" b="9525"/>
+            <wp:docPr id="1" name="Imagen 1"/>
+            <wp:cNvGraphicFramePr>
+              <a:graphicFrameLocks xmlns:a="http://schemas.openxmlformats.org/drawingml/2006/main" noChangeAspect="1"/>
+            </wp:cNvGraphicFramePr>
+            <a:graphic xmlns:a="http://schemas.openxmlformats.org/drawingml/2006/main">
+              <a:graphicData uri="http://schemas.openxmlformats.org/drawingml/2006/picture">
+                <pic:pic xmlns:pic="http://schemas.openxmlformats.org/drawingml/2006/picture">
+                  <pic:nvPicPr>
+                    <pic:cNvPr id="0" name=""/>
+                    <pic:cNvPicPr/>
+                  </pic:nvPicPr>
+                  <pic:blipFill>
+                    <a:blip r:embed="rId5"/>
+                    <a:stretch>
+                      <a:fillRect/>
+                    </a:stretch>
+                  </pic:blipFill>
+                  <pic:spPr>
+                    <a:xfrm>
+                      <a:off x="0" y="0"/>
+                      <a:ext cx="2209800" cy="3209925"/>
+                    </a:xfrm>
+                    <a:prstGeom prst="rect">
+                      <a:avLst/>
+                    </a:prstGeom>
+                  </pic:spPr>
+                </pic:pic>
+              </a:graphicData>
+            </a:graphic>
+          </wp:inline>
+        </w:drawing>
+      </w:r>
+    </w:p>
+    <w:p>
+      <w:pPr>
+        <w:jc w:val="center"/>
+      </w:pPr>
+    </w:p>
+    <w:p>
+      <w:pPr>
+        <w:jc w:val="center"/>
+      </w:pPr>
+      <w:r>
+        <w:rPr>
+          <w:noProof/>
+          <w:lang w:eastAsia="es-AR"/>
+        </w:rPr>
+        <w:drawing>
+          <wp:inline distT="0" distB="0" distL="0" distR="0" wp14:anchorId="4E2BCA77" wp14:editId="6D8A7305">
+            <wp:extent cx="5553075" cy="3657600"/>
+            <wp:effectExtent l="0" t="0" r="9525" b="0"/>
+            <wp:docPr id="2" name="Imagen 2"/>
+            <wp:cNvGraphicFramePr>
+              <a:graphicFrameLocks xmlns:a="http://schemas.openxmlformats.org/drawingml/2006/main" noChangeAspect="1"/>
+            </wp:cNvGraphicFramePr>
+            <a:graphic xmlns:a="http://schemas.openxmlformats.org/drawingml/2006/main">
+              <a:graphicData uri="http://schemas.openxmlformats.org/drawingml/2006/picture">
+                <pic:pic xmlns:pic="http://schemas.openxmlformats.org/drawingml/2006/picture">
+                  <pic:nvPicPr>
+                    <pic:cNvPr id="0" name=""/>
+                    <pic:cNvPicPr/>
+                  </pic:nvPicPr>
+                  <pic:blipFill>
+                    <a:blip r:embed="rId6"/>
+                    <a:stretch>
+                      <a:fillRect/>
+                    </a:stretch>
+                  </pic:blipFill>
+                  <pic:spPr>
+                    <a:xfrm>
+                      <a:off x="0" y="0"/>
+                      <a:ext cx="5553075" cy="3657600"/>
+                    </a:xfrm>
+                    <a:prstGeom prst="rect">
+                      <a:avLst/>
+                    </a:prstGeom>
+                  </pic:spPr>
+                </pic:pic>
+              </a:graphicData>
+            </a:graphic>
+          </wp:inline>
+        </w:drawing>
+      </w:r>
+    </w:p>
     <w:p>
       <w:pPr>
         <w:jc w:val="center"/>
@@ -206,6 +303,36 @@
     <w:semiHidden/>
     <w:unhideWhenUsed/>
   </w:style>
+  <w:style w:type="paragraph" w:styleId="Textodeglobo">
+    <w:name w:val="Balloon Text"/>
+    <w:basedOn w:val="Normal"/>
+    <w:link w:val="TextodegloboCar"/>
+    <w:uiPriority w:val="99"/>
+    <w:semiHidden/>
+    <w:unhideWhenUsed/>
+    <w:rsid w:val="00AC27CD"/>
+    <w:pPr>
+      <w:spacing w:after="0" w:line="240" w:lineRule="auto"/>
+    </w:pPr>
+    <w:rPr>
+      <w:rFonts w:ascii="Tahoma" w:hAnsi="Tahoma" w:cs="Tahoma"/>
+      <w:sz w:val="16"/>
+      <w:szCs w:val="16"/>
+    </w:rPr>
+  </w:style>
+  <w:style w:type="character" w:customStyle="1" w:styleId="TextodegloboCar">
+    <w:name w:val="Texto de globo Car"/>
+    <w:basedOn w:val="Fuentedeprrafopredeter"/>
+    <w:link w:val="Textodeglobo"/>
+    <w:uiPriority w:val="99"/>
+    <w:semiHidden/>
+    <w:rsid w:val="00AC27CD"/>
+    <w:rPr>
+      <w:rFonts w:ascii="Tahoma" w:hAnsi="Tahoma" w:cs="Tahoma"/>
+      <w:sz w:val="16"/>
+      <w:szCs w:val="16"/>
+    </w:rPr>
+  </w:style>
 </w:styles>
 </file>
 
@@ -396,6 +523,36 @@
     <w:semiHidden/>
     <w:unhideWhenUsed/>
   </w:style>
+  <w:style w:type="paragraph" w:styleId="Textodeglobo">
+    <w:name w:val="Balloon Text"/>
+    <w:basedOn w:val="Normal"/>
+    <w:link w:val="TextodegloboCar"/>
+    <w:uiPriority w:val="99"/>
+    <w:semiHidden/>
+    <w:unhideWhenUsed/>
+    <w:rsid w:val="00AC27CD"/>
+    <w:pPr>
+      <w:spacing w:after="0" w:line="240" w:lineRule="auto"/>
+    </w:pPr>
+    <w:rPr>
+      <w:rFonts w:ascii="Tahoma" w:hAnsi="Tahoma" w:cs="Tahoma"/>
+      <w:sz w:val="16"/>
+      <w:szCs w:val="16"/>
+    </w:rPr>
+  </w:style>
+  <w:style w:type="character" w:customStyle="1" w:styleId="TextodegloboCar">
+    <w:name w:val="Texto de globo Car"/>
+    <w:basedOn w:val="Fuentedeprrafopredeter"/>
+    <w:link w:val="Textodeglobo"/>
+    <w:uiPriority w:val="99"/>
+    <w:semiHidden/>
+    <w:rsid w:val="00AC27CD"/>
+    <w:rPr>
+      <w:rFonts w:ascii="Tahoma" w:hAnsi="Tahoma" w:cs="Tahoma"/>
+      <w:sz w:val="16"/>
+      <w:szCs w:val="16"/>
+    </w:rPr>
+  </w:style>
 </w:styles>
 </file>
 

</xml_diff>